<commit_message>
adding Malin's last comment
</commit_message>
<xml_diff>
--- a/Writing/MS_clean.docx
+++ b/Writing/MS_clean.docx
@@ -16383,21 +16383,21 @@
       </w:r>
       <w:r>
         <w:rPr>
-          <w:rFonts w:ascii="Avenir Book" w:hAnsi="Avenir Book"/>
-        </w:rPr>
-        <w:t>For threshold</w:t>
-      </w:r>
-      <w:r>
-        <w:rPr>
-          <w:rFonts w:ascii="Avenir Book" w:hAnsi="Avenir Book"/>
-        </w:rPr>
-        <w:t xml:space="preserve"> management,</w:t>
-      </w:r>
-      <w:r>
-        <w:rPr>
-          <w:rFonts w:ascii="Avenir Book" w:hAnsi="Avenir Book"/>
-        </w:rPr>
-        <w:t xml:space="preserve"> the maximum threshold is set to be the largest population size observed. T</w:t>
+          <w:rFonts w:ascii="Avenir Book" w:hAnsi="Avenir Book" w:cs="Helvetica"/>
+        </w:rPr>
+        <w:t>For threshold management, the maximum threshold is set to be the largest population size observed at a given time step before harvesting.</w:t>
+      </w:r>
+      <w:r>
+        <w:rPr>
+          <w:rFonts w:ascii="Avenir Book" w:hAnsi="Avenir Book" w:cs="Helvetica"/>
+        </w:rPr>
+        <w:t xml:space="preserve"> </w:t>
+      </w:r>
+      <w:r>
+        <w:rPr>
+          <w:rFonts w:ascii="Avenir Book" w:hAnsi="Avenir Book"/>
+        </w:rPr>
+        <w:t>T</w:t>
       </w:r>
       <w:r>
         <w:rPr>
@@ -16428,6 +16428,18 @@
           <w:rFonts w:ascii="Avenir Book" w:hAnsi="Avenir Book"/>
         </w:rPr>
         <w:t>protected from harvesting</w:t>
+      </w:r>
+      <w:r>
+        <w:rPr>
+          <w:rFonts w:ascii="Avenir Book" w:hAnsi="Avenir Book"/>
+        </w:rPr>
+        <w:t xml:space="preserve">. </w:t>
+      </w:r>
+      <w:r>
+        <w:rPr>
+          <w:rFonts w:ascii="Avenir Book" w:hAnsi="Avenir Book"/>
+        </w:rPr>
+        <w:t>(c) Equilibrium biomass for simulations with many small MPAs. (d) Equilibrium biomass for simulations with few larg</w:t>
       </w:r>
       <w:bookmarkStart w:id="14" w:name="_GoBack"/>
       <w:bookmarkEnd w:id="14"/>
@@ -16435,13 +16447,7 @@
         <w:rPr>
           <w:rFonts w:ascii="Avenir Book" w:hAnsi="Avenir Book"/>
         </w:rPr>
-        <w:t xml:space="preserve">. </w:t>
-      </w:r>
-      <w:r>
-        <w:rPr>
-          <w:rFonts w:ascii="Avenir Book" w:hAnsi="Avenir Book"/>
-        </w:rPr>
-        <w:t xml:space="preserve">(c) Equilibrium biomass for simulations with many small MPAs. (d) Equilibrium biomass for simulations with few large MPAs. </w:t>
+        <w:t xml:space="preserve">e MPAs. </w:t>
       </w:r>
       <w:r>
         <w:rPr>
@@ -16928,7 +16934,7 @@
         <w:rStyle w:val="PageNumber"/>
         <w:noProof/>
       </w:rPr>
-      <w:t>32</w:t>
+      <w:t>33</w:t>
     </w:r>
     <w:r>
       <w:rPr>
@@ -18672,7 +18678,7 @@
 </file>
 
 <file path=customXml/itemProps1.xml><?xml version="1.0" encoding="utf-8"?>
-<ds:datastoreItem xmlns:ds="http://schemas.openxmlformats.org/officeDocument/2006/customXml" ds:itemID="{1A9AC7D9-8767-9840-B085-39B3F27CA9FA}">
+<ds:datastoreItem xmlns:ds="http://schemas.openxmlformats.org/officeDocument/2006/customXml" ds:itemID="{F92F71B7-2013-E34C-A2EF-416BA0149101}">
   <ds:schemaRefs>
     <ds:schemaRef ds:uri="http://schemas.openxmlformats.org/officeDocument/2006/bibliography"/>
   </ds:schemaRefs>

</xml_diff>